<commit_message>
several new problems done
</commit_message>
<xml_diff>
--- a/python_container.docx
+++ b/python_container.docx
@@ -16,21 +16,9 @@
       </w:pPr>
       <w:r>
         <w:rPr>
-          <w:rFonts w:ascii="American Typewriter" w:hAnsi="American Typewriter" w:hint="eastAsia"/>
-        </w:rPr>
-        <w:t>Data</w:t>
-      </w:r>
-      <w:r>
-        <w:rPr>
-          <w:rFonts w:ascii="American Typewriter" w:hAnsi="American Typewriter"/>
-        </w:rPr>
-        <w:t xml:space="preserve"> </w:t>
-      </w:r>
-      <w:r>
-        <w:rPr>
-          <w:rFonts w:ascii="American Typewriter" w:hAnsi="American Typewriter" w:hint="eastAsia"/>
-        </w:rPr>
-        <w:t xml:space="preserve">Structures </w:t>
+          <w:rFonts w:ascii="American Typewriter" w:hAnsi="American Typewriter"/>
+        </w:rPr>
+        <w:t>List</w:t>
       </w:r>
     </w:p>
     <w:p>
@@ -49,6 +37,25 @@
         <w:rPr>
           <w:rFonts w:ascii="American Typewriter" w:hAnsi="American Typewriter"/>
         </w:rPr>
+        <w:t>List</w:t>
+      </w:r>
+    </w:p>
+    <w:p>
+      <w:pPr>
+        <w:pStyle w:val="ListParagraph"/>
+        <w:numPr>
+          <w:ilvl w:val="0"/>
+          <w:numId w:val="9"/>
+        </w:numPr>
+        <w:spacing w:line="276" w:lineRule="auto"/>
+        <w:rPr>
+          <w:rFonts w:ascii="American Typewriter" w:hAnsi="American Typewriter"/>
+        </w:rPr>
+      </w:pPr>
+      <w:r>
+        <w:rPr>
+          <w:rFonts w:ascii="American Typewriter" w:hAnsi="American Typewriter"/>
+        </w:rPr>
         <w:t>Stack</w:t>
       </w:r>
     </w:p>
@@ -67,7 +74,21 @@
             <w:rStyle w:val="Hyperlink"/>
             <w:rFonts w:ascii="American Typewriter" w:hAnsi="American Typewriter"/>
           </w:rPr>
-          <w:t>https://docs.python.org/2/tutorial/datastructures.html</w:t>
+          <w:t>https://docs.python.org/2/tutor</w:t>
+        </w:r>
+        <w:r>
+          <w:rPr>
+            <w:rStyle w:val="Hyperlink"/>
+            <w:rFonts w:ascii="American Typewriter" w:hAnsi="American Typewriter"/>
+          </w:rPr>
+          <w:t>i</w:t>
+        </w:r>
+        <w:r>
+          <w:rPr>
+            <w:rStyle w:val="Hyperlink"/>
+            <w:rFonts w:ascii="American Typewriter" w:hAnsi="American Typewriter"/>
+          </w:rPr>
+          <w:t>al/datastructures.html</w:t>
         </w:r>
       </w:hyperlink>
     </w:p>
@@ -93,7 +114,7 @@
         <w:spacing w:line="276" w:lineRule="auto"/>
         <w:ind w:left="1080"/>
         <w:rPr>
-          <w:rFonts w:ascii="American Typewriter" w:hAnsi="American Typewriter" w:hint="eastAsia"/>
+          <w:rFonts w:ascii="American Typewriter" w:hAnsi="American Typewriter"/>
         </w:rPr>
       </w:pPr>
     </w:p>
@@ -129,25 +150,66 @@
         <w:rPr>
           <w:rFonts w:ascii="American Typewriter" w:hAnsi="American Typewriter"/>
         </w:rPr>
-        <w:t>Uns</w:t>
+        <w:t>Heapq</w:t>
+      </w:r>
+    </w:p>
+    <w:p>
+      <w:pPr>
+        <w:spacing w:line="276" w:lineRule="auto"/>
+        <w:ind w:firstLine="360"/>
+        <w:rPr>
+          <w:rFonts w:ascii="American Typewriter" w:hAnsi="American Typewriter"/>
+        </w:rPr>
+      </w:pPr>
+      <w:r>
+        <w:rPr>
+          <w:rStyle w:val="Hyperlink"/>
+          <w:rFonts w:ascii="American Typewriter" w:hAnsi="American Typewriter"/>
+        </w:rPr>
+        <w:fldChar w:fldCharType="begin"/>
       </w:r>
       <w:r>
         <w:rPr>
-          <w:rFonts w:ascii="American Typewriter" w:hAnsi="American Typewriter"/>
-        </w:rPr>
-        <w:t xml:space="preserve">orted </w:t>
+          <w:rStyle w:val="Hyperlink"/>
+          <w:rFonts w:ascii="American Typewriter" w:hAnsi="American Typewriter"/>
+        </w:rPr>
+        <w:instrText xml:space="preserve"> HYPERLINK "https://docs.python.org/2/library/heapq.html" </w:instrText>
       </w:r>
       <w:r>
         <w:rPr>
-          <w:rFonts w:ascii="American Typewriter" w:hAnsi="American Typewriter" w:hint="eastAsia"/>
-        </w:rPr>
-        <w:t>Container</w:t>
+          <w:rStyle w:val="Hyperlink"/>
+          <w:rFonts w:ascii="American Typewriter" w:hAnsi="American Typewriter"/>
+        </w:rPr>
+        <w:fldChar w:fldCharType="separate"/>
       </w:r>
       <w:r>
         <w:rPr>
-          <w:rFonts w:ascii="American Typewriter" w:hAnsi="American Typewriter"/>
-        </w:rPr>
-        <w:tab/>
+          <w:rStyle w:val="Hyperlink"/>
+          <w:rFonts w:ascii="American Typewriter" w:hAnsi="American Typewriter"/>
+        </w:rPr>
+        <w:t>https://docs.python.org/2/library/heapq.html</w:t>
+      </w:r>
+      <w:r>
+        <w:rPr>
+          <w:rStyle w:val="Hyperlink"/>
+          <w:rFonts w:ascii="American Typewriter" w:hAnsi="American Typewriter"/>
+        </w:rPr>
+        <w:fldChar w:fldCharType="end"/>
+      </w:r>
+    </w:p>
+    <w:p>
+      <w:pPr>
+        <w:spacing w:line="276" w:lineRule="auto"/>
+        <w:ind w:firstLine="360"/>
+        <w:rPr>
+          <w:rFonts w:ascii="American Typewriter" w:hAnsi="American Typewriter"/>
+        </w:rPr>
+      </w:pPr>
+      <w:r>
+        <w:rPr>
+          <w:rFonts w:ascii="American Typewriter" w:hAnsi="American Typewriter"/>
+        </w:rPr>
+        <w:t>Eg. 703</w:t>
       </w:r>
     </w:p>
     <w:p>
@@ -157,9 +219,6 @@
           <w:ilvl w:val="0"/>
           <w:numId w:val="8"/>
         </w:numPr>
-        <w:tabs>
-          <w:tab w:val="left" w:pos="2721"/>
-        </w:tabs>
         <w:spacing w:line="276" w:lineRule="auto"/>
         <w:rPr>
           <w:rFonts w:ascii="American Typewriter" w:hAnsi="American Typewriter"/>
@@ -169,17 +228,14 @@
         <w:rPr>
           <w:rFonts w:ascii="American Typewriter" w:hAnsi="American Typewriter"/>
         </w:rPr>
-        <w:t>Sorted Container</w:t>
+        <w:t xml:space="preserve">Collections  </w:t>
       </w:r>
     </w:p>
     <w:p>
       <w:pPr>
         <w:pStyle w:val="ListParagraph"/>
-        <w:numPr>
-          <w:ilvl w:val="0"/>
-          <w:numId w:val="6"/>
-        </w:numPr>
         <w:spacing w:line="276" w:lineRule="auto"/>
+        <w:ind w:left="360"/>
         <w:rPr>
           <w:rFonts w:ascii="American Typewriter" w:hAnsi="American Typewriter"/>
         </w:rPr>
@@ -188,82 +244,94 @@
         <w:rPr>
           <w:rFonts w:ascii="American Typewriter" w:hAnsi="American Typewriter"/>
         </w:rPr>
-        <w:t>Heapq</w:t>
+        <w:t>https://github.com/python/cpython/blob/2.7/Lib/collections.py</w:t>
       </w:r>
     </w:p>
     <w:p>
       <w:pPr>
-        <w:spacing w:line="276" w:lineRule="auto"/>
-        <w:ind w:left="360" w:firstLine="720"/>
-        <w:rPr>
-          <w:rFonts w:ascii="American Typewriter" w:hAnsi="American Typewriter"/>
-        </w:rPr>
-      </w:pPr>
-      <w:r>
-        <w:rPr>
-          <w:rStyle w:val="Hyperlink"/>
-          <w:rFonts w:ascii="American Typewriter" w:hAnsi="American Typewriter"/>
-        </w:rPr>
-        <w:fldChar w:fldCharType="begin"/>
-      </w:r>
-      <w:r>
-        <w:rPr>
-          <w:rStyle w:val="Hyperlink"/>
-          <w:rFonts w:ascii="American Typewriter" w:hAnsi="American Typewriter"/>
-        </w:rPr>
-        <w:instrText xml:space="preserve"> HYPERLINK "https://docs.python.org/2/library/heapq.html" </w:instrText>
-      </w:r>
-      <w:r>
-        <w:rPr>
-          <w:rStyle w:val="Hyperlink"/>
-          <w:rFonts w:ascii="American Typewriter" w:hAnsi="American Typewriter"/>
-        </w:rPr>
-        <w:fldChar w:fldCharType="separate"/>
-      </w:r>
-      <w:r>
-        <w:rPr>
-          <w:rStyle w:val="Hyperlink"/>
-          <w:rFonts w:ascii="American Typewriter" w:hAnsi="American Typewriter"/>
-        </w:rPr>
-        <w:t>https://docs.python.org/2/library/heapq.html</w:t>
-      </w:r>
-      <w:r>
-        <w:rPr>
-          <w:rStyle w:val="Hyperlink"/>
-          <w:rFonts w:ascii="American Typewriter" w:hAnsi="American Typewriter"/>
-        </w:rPr>
-        <w:fldChar w:fldCharType="end"/>
-      </w:r>
-      <w:bookmarkStart w:id="0" w:name="_GoBack"/>
-      <w:bookmarkEnd w:id="0"/>
-    </w:p>
-    <w:p>
-      <w:pPr>
-        <w:spacing w:line="276" w:lineRule="auto"/>
-        <w:ind w:left="360" w:firstLine="720"/>
-        <w:rPr>
-          <w:rFonts w:ascii="American Typewriter" w:hAnsi="American Typewriter"/>
-        </w:rPr>
-      </w:pPr>
-      <w:r>
-        <w:rPr>
-          <w:rFonts w:ascii="American Typewriter" w:hAnsi="American Typewriter"/>
-        </w:rPr>
-        <w:t>Eg. 703</w:t>
-      </w:r>
-    </w:p>
-    <w:p>
-      <w:pPr>
         <w:pStyle w:val="ListParagraph"/>
         <w:numPr>
           <w:ilvl w:val="0"/>
-          <w:numId w:val="6"/>
+          <w:numId w:val="10"/>
         </w:numPr>
         <w:spacing w:line="276" w:lineRule="auto"/>
         <w:rPr>
           <w:rFonts w:ascii="American Typewriter" w:hAnsi="American Typewriter"/>
         </w:rPr>
       </w:pPr>
+      <w:r>
+        <w:rPr>
+          <w:rFonts w:ascii="American Typewriter" w:hAnsi="American Typewriter"/>
+        </w:rPr>
+        <w:t>Deque</w:t>
+      </w:r>
+      <w:r>
+        <w:rPr>
+          <w:rFonts w:ascii="American Typewriter" w:hAnsi="American Typewriter"/>
+        </w:rPr>
+        <w:t xml:space="preserve"> (double-ended </w:t>
+      </w:r>
+      <w:proofErr w:type="gramStart"/>
+      <w:r>
+        <w:rPr>
+          <w:rFonts w:ascii="American Typewriter" w:hAnsi="American Typewriter"/>
+        </w:rPr>
+        <w:t>queue )</w:t>
+      </w:r>
+      <w:proofErr w:type="gramEnd"/>
+    </w:p>
+    <w:p>
+      <w:pPr>
+        <w:pStyle w:val="ListParagraph"/>
+        <w:spacing w:line="276" w:lineRule="auto"/>
+        <w:rPr>
+          <w:rFonts w:ascii="American Typewriter" w:hAnsi="American Typewriter"/>
+        </w:rPr>
+      </w:pPr>
+    </w:p>
+    <w:p>
+      <w:pPr>
+        <w:pStyle w:val="ListParagraph"/>
+        <w:numPr>
+          <w:ilvl w:val="0"/>
+          <w:numId w:val="10"/>
+        </w:numPr>
+        <w:spacing w:line="276" w:lineRule="auto"/>
+        <w:rPr>
+          <w:rFonts w:ascii="American Typewriter" w:hAnsi="American Typewriter"/>
+        </w:rPr>
+      </w:pPr>
+    </w:p>
+    <w:p>
+      <w:pPr>
+        <w:pStyle w:val="ListParagraph"/>
+        <w:numPr>
+          <w:ilvl w:val="0"/>
+          <w:numId w:val="8"/>
+        </w:numPr>
+        <w:spacing w:line="276" w:lineRule="auto"/>
+        <w:rPr>
+          <w:rFonts w:ascii="American Typewriter" w:hAnsi="American Typewriter"/>
+        </w:rPr>
+      </w:pPr>
+    </w:p>
+    <w:p>
+      <w:pPr>
+        <w:spacing w:line="276" w:lineRule="auto"/>
+        <w:rPr>
+          <w:rFonts w:ascii="American Typewriter" w:hAnsi="American Typewriter"/>
+        </w:rPr>
+      </w:pPr>
+    </w:p>
+    <w:p>
+      <w:pPr>
+        <w:spacing w:line="276" w:lineRule="auto"/>
+        <w:rPr>
+          <w:rFonts w:ascii="American Typewriter" w:hAnsi="American Typewriter"/>
+        </w:rPr>
+      </w:pPr>
+      <w:bookmarkStart w:id="0" w:name="_GoBack"/>
+      <w:bookmarkEnd w:id="0"/>
     </w:p>
     <w:sectPr>
       <w:pgSz w:w="12240" w:h="15840"/>
@@ -1123,6 +1191,95 @@
       <w:lvlJc w:val="right"/>
       <w:pPr>
         <w:ind w:left="7200" w:hanging="180"/>
+      </w:pPr>
+    </w:lvl>
+  </w:abstractNum>
+  <w:abstractNum w:abstractNumId="9" w15:restartNumberingAfterBreak="0">
+    <w:nsid w:val="60311586"/>
+    <w:multiLevelType w:val="hybridMultilevel"/>
+    <w:tmpl w:val="9F5E64A2"/>
+    <w:lvl w:ilvl="0" w:tplc="04090011">
+      <w:start w:val="1"/>
+      <w:numFmt w:val="decimal"/>
+      <w:lvlText w:val="%1)"/>
+      <w:lvlJc w:val="left"/>
+      <w:pPr>
+        <w:ind w:left="720" w:hanging="360"/>
+      </w:pPr>
+      <w:rPr>
+        <w:rFonts w:hint="default"/>
+      </w:rPr>
+    </w:lvl>
+    <w:lvl w:ilvl="1" w:tplc="04090019" w:tentative="1">
+      <w:start w:val="1"/>
+      <w:numFmt w:val="lowerLetter"/>
+      <w:lvlText w:val="%2."/>
+      <w:lvlJc w:val="left"/>
+      <w:pPr>
+        <w:ind w:left="1440" w:hanging="360"/>
+      </w:pPr>
+    </w:lvl>
+    <w:lvl w:ilvl="2" w:tplc="0409001B" w:tentative="1">
+      <w:start w:val="1"/>
+      <w:numFmt w:val="lowerRoman"/>
+      <w:lvlText w:val="%3."/>
+      <w:lvlJc w:val="right"/>
+      <w:pPr>
+        <w:ind w:left="2160" w:hanging="180"/>
+      </w:pPr>
+    </w:lvl>
+    <w:lvl w:ilvl="3" w:tplc="0409000F" w:tentative="1">
+      <w:start w:val="1"/>
+      <w:numFmt w:val="decimal"/>
+      <w:lvlText w:val="%4."/>
+      <w:lvlJc w:val="left"/>
+      <w:pPr>
+        <w:ind w:left="2880" w:hanging="360"/>
+      </w:pPr>
+    </w:lvl>
+    <w:lvl w:ilvl="4" w:tplc="04090019" w:tentative="1">
+      <w:start w:val="1"/>
+      <w:numFmt w:val="lowerLetter"/>
+      <w:lvlText w:val="%5."/>
+      <w:lvlJc w:val="left"/>
+      <w:pPr>
+        <w:ind w:left="3600" w:hanging="360"/>
+      </w:pPr>
+    </w:lvl>
+    <w:lvl w:ilvl="5" w:tplc="0409001B" w:tentative="1">
+      <w:start w:val="1"/>
+      <w:numFmt w:val="lowerRoman"/>
+      <w:lvlText w:val="%6."/>
+      <w:lvlJc w:val="right"/>
+      <w:pPr>
+        <w:ind w:left="4320" w:hanging="180"/>
+      </w:pPr>
+    </w:lvl>
+    <w:lvl w:ilvl="6" w:tplc="0409000F" w:tentative="1">
+      <w:start w:val="1"/>
+      <w:numFmt w:val="decimal"/>
+      <w:lvlText w:val="%7."/>
+      <w:lvlJc w:val="left"/>
+      <w:pPr>
+        <w:ind w:left="5040" w:hanging="360"/>
+      </w:pPr>
+    </w:lvl>
+    <w:lvl w:ilvl="7" w:tplc="04090019" w:tentative="1">
+      <w:start w:val="1"/>
+      <w:numFmt w:val="lowerLetter"/>
+      <w:lvlText w:val="%8."/>
+      <w:lvlJc w:val="left"/>
+      <w:pPr>
+        <w:ind w:left="5760" w:hanging="360"/>
+      </w:pPr>
+    </w:lvl>
+    <w:lvl w:ilvl="8" w:tplc="0409001B" w:tentative="1">
+      <w:start w:val="1"/>
+      <w:numFmt w:val="lowerRoman"/>
+      <w:lvlText w:val="%9."/>
+      <w:lvlJc w:val="right"/>
+      <w:pPr>
+        <w:ind w:left="6480" w:hanging="180"/>
       </w:pPr>
     </w:lvl>
   </w:abstractNum>
@@ -1152,6 +1309,9 @@
   </w:num>
   <w:num w:numId="9">
     <w:abstractNumId w:val="1"/>
+  </w:num>
+  <w:num w:numId="10">
+    <w:abstractNumId w:val="9"/>
   </w:num>
 </w:numbering>
 </file>

</xml_diff>